<commit_message>
Phu fix Mr.Son's comments.
</commit_message>
<xml_diff>
--- a/be/Template/Result.docx
+++ b/be/Template/Result.docx
@@ -74,7 +74,7 @@
                 <w:rFonts w:eastAsia="Times New Roman"/>
                 <w:noProof/>
               </w:rPr>
-              <w:t>1</w:t>
+              <w:t>1006</w:t>
             </w:r>
             <w:r>
               <w:rPr>
@@ -87,7 +87,14 @@
                 <w:rFonts w:eastAsia="Times New Roman"/>
                 <w:noProof/>
               </w:rPr>
-              <w:t>Tempsoft</w:t>
+              <w:t>Test JIra</w:t>
+            </w:r>
+            <w:r>
+              <w:rPr>
+                <w:rFonts w:eastAsia="Times New Roman"/>
+                <w:noProof/>
+              </w:rPr>
+              <w:t xml:space="preserve"> Final 2</w:t>
             </w:r>
             <w:r>
               <w:rPr>
@@ -114,7 +121,7 @@
                 <w:sz w:val="16"/>
                 <w:szCs w:val="16"/>
               </w:rPr>
-              <w:t>28/06</w:t>
+              <w:t>30/06</w:t>
             </w:r>
             <w:r>
               <w:rPr>
@@ -146,7 +153,7 @@
                 <w:sz w:val="16"/>
                 <w:szCs w:val="16"/>
               </w:rPr>
-              <w:t>28/06</w:t>
+              <w:t>30/06</w:t>
             </w:r>
             <w:r>
               <w:rPr>
@@ -245,7 +252,7 @@
                 <w:rFonts w:eastAsia="Times New Roman"/>
                 <w:noProof/>
               </w:rPr>
-              <w:t>Open</w:t>
+              <w:t>Closed</w:t>
             </w:r>
           </w:p>
         </w:tc>
@@ -330,7 +337,7 @@
                 <w:rFonts w:eastAsia="Times New Roman"/>
                 <w:noProof/>
               </w:rPr>
-              <w:t xml:space="preserve"> Training Course</w:t>
+              <w:t xml:space="preserve"> Training Course_1</w:t>
             </w:r>
           </w:p>
         </w:tc>
@@ -408,14 +415,7 @@
                 <w:rFonts w:eastAsia="Times New Roman"/>
                 <w:noProof/>
               </w:rPr>
-              <w:t>Test Component</w:t>
-            </w:r>
-            <w:r>
-              <w:rPr>
-                <w:rFonts w:eastAsia="Times New Roman"/>
-                <w:noProof/>
-              </w:rPr>
-              <w:t xml:space="preserve"> 2</w:t>
+              <w:t>DN23.FRF.V.WAT.03</w:t>
             </w:r>
             <w:r>
               <w:rPr>
@@ -848,7 +848,7 @@
                 <w:rFonts w:eastAsia="Times New Roman"/>
                 <w:noProof/>
               </w:rPr>
-              <w:t>High</w:t>
+              <w:t>Blocker</w:t>
             </w:r>
             <w:r>
               <w:rPr>
@@ -938,7 +938,14 @@
                 <w:rFonts w:eastAsia="Times New Roman"/>
                 <w:noProof/>
               </w:rPr>
-              <w:t>Khoa</w:t>
+              <w:t>Nguyen Van</w:t>
+            </w:r>
+            <w:r>
+              <w:rPr>
+                <w:rFonts w:eastAsia="Times New Roman"/>
+                <w:noProof/>
+              </w:rPr>
+              <w:t xml:space="preserve"> Phu</w:t>
             </w:r>
           </w:p>
         </w:tc>
@@ -1012,7 +1019,14 @@
                 <w:rFonts w:eastAsia="Times New Roman"/>
                 <w:noProof/>
               </w:rPr>
-              <w:t>Khoa</w:t>
+              <w:t>Mai Hong</w:t>
+            </w:r>
+            <w:r>
+              <w:rPr>
+                <w:rFonts w:eastAsia="Times New Roman"/>
+                <w:noProof/>
+              </w:rPr>
+              <w:t xml:space="preserve"> Nga</w:t>
             </w:r>
           </w:p>
         </w:tc>
@@ -1591,7 +1605,14 @@
                 <w:rFonts w:eastAsia="Times New Roman"/>
                 <w:noProof/>
               </w:rPr>
-              <w:t>Product 2</w:t>
+              <w:t>Fsolf Academy</w:t>
+            </w:r>
+            <w:r>
+              <w:rPr>
+                <w:rFonts w:eastAsia="Times New Roman"/>
+                <w:noProof/>
+              </w:rPr>
+              <w:t xml:space="preserve"> Product 3</w:t>
             </w:r>
           </w:p>
         </w:tc>
@@ -1669,7 +1690,7 @@
                 <w:rFonts w:eastAsia="Times New Roman"/>
                 <w:noProof/>
               </w:rPr>
-              <w:t>Others</w:t>
+              <w:t>Coding</w:t>
             </w:r>
           </w:p>
         </w:tc>
@@ -1747,14 +1768,7 @@
                 <w:rFonts w:eastAsia="Times New Roman"/>
                 <w:noProof/>
               </w:rPr>
-              <w:t>Võ Minh</w:t>
-            </w:r>
-            <w:r>
-              <w:rPr>
-                <w:rFonts w:eastAsia="Times New Roman"/>
-                <w:noProof/>
-              </w:rPr>
-              <w:t xml:space="preserve"> Hiếu</w:t>
+              <w:t>Acceptance Review</w:t>
             </w:r>
           </w:p>
         </w:tc>
@@ -1825,6 +1839,12 @@
             <w:pPr>
               <w:pStyle w:val="NormalWeb"/>
             </w:pPr>
+            <w:r>
+              <w:rPr>
+                <w:noProof/>
+              </w:rPr>
+              <w:t>111111</w:t>
+            </w:r>
           </w:p>
         </w:tc>
       </w:tr>
@@ -1894,6 +1914,12 @@
             <w:pPr>
               <w:pStyle w:val="NormalWeb"/>
             </w:pPr>
+            <w:r>
+              <w:rPr>
+                <w:noProof/>
+              </w:rPr>
+              <w:t>2222221</w:t>
+            </w:r>
           </w:p>
         </w:tc>
       </w:tr>
@@ -1970,14 +1996,14 @@
                 <w:rFonts w:eastAsia="Times New Roman"/>
                 <w:noProof/>
               </w:rPr>
-              <w:t>3D_Existing</w:t>
+              <w:t>3D_Component's</w:t>
             </w:r>
             <w:r>
               <w:rPr>
                 <w:rFonts w:eastAsia="Times New Roman"/>
                 <w:noProof/>
               </w:rPr>
-              <w:t xml:space="preserve"> Constructions</w:t>
+              <w:t xml:space="preserve"> Details</w:t>
             </w:r>
           </w:p>
         </w:tc>
@@ -2055,14 +2081,7 @@
                 <w:rFonts w:eastAsia="Times New Roman"/>
                 <w:noProof/>
               </w:rPr>
-              <w:t>REQ_Missing</w:t>
-            </w:r>
-            <w:r>
-              <w:rPr>
-                <w:rFonts w:eastAsia="Times New Roman"/>
-                <w:noProof/>
-              </w:rPr>
-              <w:t xml:space="preserve"> or incomplete</w:t>
+              <w:t>CAR_Carelessness</w:t>
             </w:r>
             <w:r>
               <w:rPr>
@@ -2339,13 +2358,7 @@
               <w:rPr>
                 <w:noProof/>
               </w:rPr>
-              <w:t>Other contact</w:t>
-            </w:r>
-            <w:r>
-              <w:rPr>
-                <w:noProof/>
-              </w:rPr>
-              <w:t xml:space="preserve"> with nonvenomous lizards, initial encounter</w:t>
+              <w:t>888888</w:t>
             </w:r>
           </w:p>
         </w:tc>

</xml_diff>